<commit_message>
slider with diamond instead of square
</commit_message>
<xml_diff>
--- a/Manuel orthoStereogram.docx
+++ b/Manuel orthoStereogram.docx
@@ -58,7 +58,7 @@
           <w:szCs w:val="28"/>
           <w:lang w:val="fr-FR"/>
         </w:rPr>
-        <w:t>0.6.0 0</w:t>
+        <w:t xml:space="preserve">0.6.1 </w:t>
       </w:r>
       <w:r>
         <w:rPr>
@@ -721,8 +721,6 @@
         </w:rPr>
         <w:t xml:space="preserve"> en utilisant</w:t>
       </w:r>
-      <w:bookmarkStart w:id="0" w:name="_GoBack"/>
-      <w:bookmarkEnd w:id="0"/>
       <w:r>
         <w:rPr>
           <w:highlight w:val="yellow"/>
@@ -746,9 +744,20 @@
         </w:rPr>
         <w:t>) dans quelle direction (haut, bas, gauche droite) se trouve le carré perçu en 3D.</w:t>
       </w:r>
-    </w:p>
-    <w:p>
-      <w:pPr>
+      <w:r>
+        <w:rPr>
+          <w:lang w:val="fr-FR"/>
+        </w:rPr>
+        <w:t xml:space="preserve"> Selon si la réponse est :</w:t>
+      </w:r>
+    </w:p>
+    <w:p>
+      <w:pPr>
+        <w:pStyle w:val="Paragraphedeliste"/>
+        <w:numPr>
+          <w:ilvl w:val="0"/>
+          <w:numId w:val="3"/>
+        </w:numPr>
         <w:jc w:val="both"/>
         <w:rPr>
           <w:lang w:val="fr-FR"/>
@@ -756,9 +765,90 @@
       </w:pPr>
       <w:r>
         <w:rPr>
-          <w:lang w:val="fr-FR"/>
-        </w:rPr>
-        <w:t>A chaque bonne réponse, le programme augmente la demande de vergence. En cas de mauvaise réponse (ou d’absence de réponse dans le délai Time Out) le programme diminue la demande.</w:t>
+          <w:b/>
+          <w:lang w:val="fr-FR"/>
+        </w:rPr>
+        <w:t>Correcte</w:t>
+      </w:r>
+      <w:r>
+        <w:rPr>
+          <w:lang w:val="fr-FR"/>
+        </w:rPr>
+        <w:t xml:space="preserve"> : </w:t>
+      </w:r>
+      <w:r>
+        <w:rPr>
+          <w:lang w:val="fr-FR"/>
+        </w:rPr>
+        <w:t xml:space="preserve">le programme augmente la demande de vergence de la valeur du </w:t>
+      </w:r>
+      <w:proofErr w:type="spellStart"/>
+      <w:r>
+        <w:rPr>
+          <w:lang w:val="fr-FR"/>
+        </w:rPr>
+        <w:t>step</w:t>
+      </w:r>
+      <w:proofErr w:type="spellEnd"/>
+      <w:r>
+        <w:rPr>
+          <w:lang w:val="fr-FR"/>
+        </w:rPr>
+        <w:t> ;</w:t>
+      </w:r>
+    </w:p>
+    <w:p>
+      <w:pPr>
+        <w:pStyle w:val="Paragraphedeliste"/>
+        <w:numPr>
+          <w:ilvl w:val="0"/>
+          <w:numId w:val="3"/>
+        </w:numPr>
+        <w:jc w:val="both"/>
+        <w:rPr>
+          <w:lang w:val="fr-FR"/>
+        </w:rPr>
+      </w:pPr>
+      <w:r>
+        <w:rPr>
+          <w:b/>
+          <w:lang w:val="fr-FR"/>
+        </w:rPr>
+        <w:t>Incorrecte</w:t>
+      </w:r>
+      <w:r>
+        <w:rPr>
+          <w:lang w:val="fr-FR"/>
+        </w:rPr>
+        <w:t xml:space="preserve"> : la demande est diminuée de la valeur du </w:t>
+      </w:r>
+      <w:proofErr w:type="spellStart"/>
+      <w:r>
+        <w:rPr>
+          <w:lang w:val="fr-FR"/>
+        </w:rPr>
+        <w:t>step</w:t>
+      </w:r>
+      <w:proofErr w:type="spellEnd"/>
+      <w:r>
+        <w:rPr>
+          <w:lang w:val="fr-FR"/>
+        </w:rPr>
+        <w:t xml:space="preserve">, puis de 2 x </w:t>
+      </w:r>
+      <w:proofErr w:type="spellStart"/>
+      <w:r>
+        <w:rPr>
+          <w:lang w:val="fr-FR"/>
+        </w:rPr>
+        <w:t>step</w:t>
+      </w:r>
+      <w:proofErr w:type="spellEnd"/>
+      <w:r>
+        <w:rPr>
+          <w:lang w:val="fr-FR"/>
+        </w:rPr>
+        <w:t xml:space="preserve"> pour les erreurs qui suivent afin d’accélérer le retour vers la fusion.</w:t>
       </w:r>
     </w:p>
     <w:p>
@@ -1324,6 +1414,18 @@
         </w:rPr>
         <w:t>, il est probable que vous obtiendrez sur l’écran plutôt quelque chose entre 18 et 15.</w:t>
       </w:r>
+      <w:r>
+        <w:rPr>
+          <w:lang w:val="fr-FR"/>
+        </w:rPr>
+        <w:t xml:space="preserve"> </w:t>
+      </w:r>
+      <w:r>
+        <w:rPr>
+          <w:lang w:val="fr-FR"/>
+        </w:rPr>
+        <w:t>Je rajouterai une étape d’étalonnage plus tard.</w:t>
+      </w:r>
     </w:p>
     <w:p>
       <w:pPr>
@@ -1335,17 +1437,52 @@
       </w:pPr>
       <w:r>
         <w:rPr>
-          <w:lang w:val="fr-FR"/>
-        </w:rPr>
-        <w:t>Je rajouterai une étape d’étalonnage plus tard.</w:t>
-      </w:r>
-    </w:p>
-    <w:p>
-      <w:pPr>
-        <w:rPr>
-          <w:lang w:val="fr-FR"/>
-        </w:rPr>
-      </w:pPr>
+          <w:b/>
+          <w:lang w:val="fr-FR"/>
+        </w:rPr>
+        <w:t>Note</w:t>
+      </w:r>
+      <w:r>
+        <w:rPr>
+          <w:lang w:val="fr-FR"/>
+        </w:rPr>
+        <w:t xml:space="preserve"> : rajouter une verticalité dans le </w:t>
+      </w:r>
+      <w:proofErr w:type="spellStart"/>
+      <w:r>
+        <w:rPr>
+          <w:lang w:val="fr-FR"/>
+        </w:rPr>
+        <w:t>slider</w:t>
+      </w:r>
+      <w:proofErr w:type="spellEnd"/>
+      <w:r>
+        <w:rPr>
+          <w:lang w:val="fr-FR"/>
+        </w:rPr>
+        <w:t xml:space="preserve"> est possible. L’alternance HD/HG autour de l’horizontale de l’écran induit une impression d’ondulation qui peut être désagréable. Une solution serait de fixer l’œil directeur sur l’horizontale, l’autre œil </w:t>
+      </w:r>
+      <w:r>
+        <w:rPr>
+          <w:lang w:val="fr-FR"/>
+        </w:rPr>
+        <w:t>assurant</w:t>
+      </w:r>
+      <w:r>
+        <w:rPr>
+          <w:lang w:val="fr-FR"/>
+        </w:rPr>
+        <w:t xml:space="preserve"> la réalisation de la hauteur. A faire…</w:t>
+      </w:r>
+    </w:p>
+    <w:p>
+      <w:pPr>
+        <w:rPr>
+          <w:lang w:val="fr-FR"/>
+        </w:rPr>
+      </w:pPr>
+      <w:bookmarkStart w:id="0" w:name="_GoBack"/>
+      <w:bookmarkEnd w:id="0"/>
     </w:p>
     <w:sectPr>
       <w:pgSz w:w="11906" w:h="16838"/>
@@ -1360,6 +1497,119 @@
 <file path=word/numbering.xml><?xml version="1.0" encoding="utf-8"?>
 <w:numbering xmlns:wpc="http://schemas.microsoft.com/office/word/2010/wordprocessingCanvas" xmlns:cx="http://schemas.microsoft.com/office/drawing/2014/chartex" xmlns:cx1="http://schemas.microsoft.com/office/drawing/2015/9/8/chartex" xmlns:cx2="http://schemas.microsoft.com/office/drawing/2015/10/21/chartex" xmlns:cx3="http://schemas.microsoft.com/office/drawing/2016/5/9/chartex" xmlns:cx4="http://schemas.microsoft.com/office/drawing/2016/5/10/chartex" xmlns:cx5="http://schemas.microsoft.com/office/drawing/2016/5/11/chartex" xmlns:cx6="http://schemas.microsoft.com/office/drawing/2016/5/12/chartex" xmlns:cx7="http://schemas.microsoft.com/office/drawing/2016/5/13/chartex" xmlns:cx8="http://schemas.microsoft.com/office/drawing/2016/5/14/chartex" xmlns:mc="http://schemas.openxmlformats.org/markup-compatibility/2006" xmlns:aink="http://schemas.microsoft.com/office/drawing/2016/ink" xmlns:am3d="http://schemas.microsoft.com/office/drawing/2017/model3d" xmlns:o="urn:schemas-microsoft-com:office:office" xmlns:r="http://schemas.openxmlformats.org/officeDocument/2006/relationships" xmlns:m="http://schemas.openxmlformats.org/officeDocument/2006/math" xmlns:v="urn:schemas-microsoft-com:vml" xmlns:wp14="http://schemas.microsoft.com/office/word/2010/wordprocessingDrawing" xmlns:wp="http://schemas.openxmlformats.org/drawingml/2006/wordprocessingDrawing" xmlns:w10="urn:schemas-microsoft-com:office:word" xmlns:w="http://schemas.openxmlformats.org/wordprocessingml/2006/main" xmlns:w14="http://schemas.microsoft.com/office/word/2010/wordml" xmlns:w15="http://schemas.microsoft.com/office/word/2012/wordml" xmlns:w16cid="http://schemas.microsoft.com/office/word/2016/wordml/cid" xmlns:w16se="http://schemas.microsoft.com/office/word/2015/wordml/symex" xmlns:wpg="http://schemas.microsoft.com/office/word/2010/wordprocessingGroup" xmlns:wpi="http://schemas.microsoft.com/office/word/2010/wordprocessingInk" xmlns:wne="http://schemas.microsoft.com/office/word/2006/wordml" xmlns:wps="http://schemas.microsoft.com/office/word/2010/wordprocessingShape" mc:Ignorable="w14 w15 w16se w16cid wp14">
   <w:abstractNum w:abstractNumId="0" w15:restartNumberingAfterBreak="0">
+    <w:nsid w:val="33404F1B"/>
+    <w:multiLevelType w:val="hybridMultilevel"/>
+    <w:tmpl w:val="2CDC50E8"/>
+    <w:lvl w:ilvl="0" w:tplc="040C0001">
+      <w:start w:val="1"/>
+      <w:numFmt w:val="bullet"/>
+      <w:lvlText w:val=""/>
+      <w:lvlJc w:val="left"/>
+      <w:pPr>
+        <w:ind w:left="720" w:hanging="360"/>
+      </w:pPr>
+      <w:rPr>
+        <w:rFonts w:ascii="Symbol" w:hAnsi="Symbol" w:hint="default"/>
+      </w:rPr>
+    </w:lvl>
+    <w:lvl w:ilvl="1" w:tplc="040C0003" w:tentative="1">
+      <w:start w:val="1"/>
+      <w:numFmt w:val="bullet"/>
+      <w:lvlText w:val="o"/>
+      <w:lvlJc w:val="left"/>
+      <w:pPr>
+        <w:ind w:left="1440" w:hanging="360"/>
+      </w:pPr>
+      <w:rPr>
+        <w:rFonts w:ascii="Courier New" w:hAnsi="Courier New" w:cs="Courier New" w:hint="default"/>
+      </w:rPr>
+    </w:lvl>
+    <w:lvl w:ilvl="2" w:tplc="040C0005" w:tentative="1">
+      <w:start w:val="1"/>
+      <w:numFmt w:val="bullet"/>
+      <w:lvlText w:val=""/>
+      <w:lvlJc w:val="left"/>
+      <w:pPr>
+        <w:ind w:left="2160" w:hanging="360"/>
+      </w:pPr>
+      <w:rPr>
+        <w:rFonts w:ascii="Wingdings" w:hAnsi="Wingdings" w:hint="default"/>
+      </w:rPr>
+    </w:lvl>
+    <w:lvl w:ilvl="3" w:tplc="040C0001" w:tentative="1">
+      <w:start w:val="1"/>
+      <w:numFmt w:val="bullet"/>
+      <w:lvlText w:val=""/>
+      <w:lvlJc w:val="left"/>
+      <w:pPr>
+        <w:ind w:left="2880" w:hanging="360"/>
+      </w:pPr>
+      <w:rPr>
+        <w:rFonts w:ascii="Symbol" w:hAnsi="Symbol" w:hint="default"/>
+      </w:rPr>
+    </w:lvl>
+    <w:lvl w:ilvl="4" w:tplc="040C0003" w:tentative="1">
+      <w:start w:val="1"/>
+      <w:numFmt w:val="bullet"/>
+      <w:lvlText w:val="o"/>
+      <w:lvlJc w:val="left"/>
+      <w:pPr>
+        <w:ind w:left="3600" w:hanging="360"/>
+      </w:pPr>
+      <w:rPr>
+        <w:rFonts w:ascii="Courier New" w:hAnsi="Courier New" w:cs="Courier New" w:hint="default"/>
+      </w:rPr>
+    </w:lvl>
+    <w:lvl w:ilvl="5" w:tplc="040C0005" w:tentative="1">
+      <w:start w:val="1"/>
+      <w:numFmt w:val="bullet"/>
+      <w:lvlText w:val=""/>
+      <w:lvlJc w:val="left"/>
+      <w:pPr>
+        <w:ind w:left="4320" w:hanging="360"/>
+      </w:pPr>
+      <w:rPr>
+        <w:rFonts w:ascii="Wingdings" w:hAnsi="Wingdings" w:hint="default"/>
+      </w:rPr>
+    </w:lvl>
+    <w:lvl w:ilvl="6" w:tplc="040C0001" w:tentative="1">
+      <w:start w:val="1"/>
+      <w:numFmt w:val="bullet"/>
+      <w:lvlText w:val=""/>
+      <w:lvlJc w:val="left"/>
+      <w:pPr>
+        <w:ind w:left="5040" w:hanging="360"/>
+      </w:pPr>
+      <w:rPr>
+        <w:rFonts w:ascii="Symbol" w:hAnsi="Symbol" w:hint="default"/>
+      </w:rPr>
+    </w:lvl>
+    <w:lvl w:ilvl="7" w:tplc="040C0003" w:tentative="1">
+      <w:start w:val="1"/>
+      <w:numFmt w:val="bullet"/>
+      <w:lvlText w:val="o"/>
+      <w:lvlJc w:val="left"/>
+      <w:pPr>
+        <w:ind w:left="5760" w:hanging="360"/>
+      </w:pPr>
+      <w:rPr>
+        <w:rFonts w:ascii="Courier New" w:hAnsi="Courier New" w:cs="Courier New" w:hint="default"/>
+      </w:rPr>
+    </w:lvl>
+    <w:lvl w:ilvl="8" w:tplc="040C0005" w:tentative="1">
+      <w:start w:val="1"/>
+      <w:numFmt w:val="bullet"/>
+      <w:lvlText w:val=""/>
+      <w:lvlJc w:val="left"/>
+      <w:pPr>
+        <w:ind w:left="6480" w:hanging="360"/>
+      </w:pPr>
+      <w:rPr>
+        <w:rFonts w:ascii="Wingdings" w:hAnsi="Wingdings" w:hint="default"/>
+      </w:rPr>
+    </w:lvl>
+  </w:abstractNum>
+  <w:abstractNum w:abstractNumId="1" w15:restartNumberingAfterBreak="0">
     <w:nsid w:val="482325AD"/>
     <w:multiLevelType w:val="hybridMultilevel"/>
     <w:tmpl w:val="4930186C"/>
@@ -1472,7 +1722,7 @@
       </w:rPr>
     </w:lvl>
   </w:abstractNum>
-  <w:abstractNum w:abstractNumId="1" w15:restartNumberingAfterBreak="0">
+  <w:abstractNum w:abstractNumId="2" w15:restartNumberingAfterBreak="0">
     <w:nsid w:val="4DAE437F"/>
     <w:multiLevelType w:val="hybridMultilevel"/>
     <w:tmpl w:val="1DBE7680"/>
@@ -1586,9 +1836,12 @@
     </w:lvl>
   </w:abstractNum>
   <w:num w:numId="1">
+    <w:abstractNumId w:val="2"/>
+  </w:num>
+  <w:num w:numId="2">
     <w:abstractNumId w:val="1"/>
   </w:num>
-  <w:num w:numId="2">
+  <w:num w:numId="3">
     <w:abstractNumId w:val="0"/>
   </w:num>
 </w:numbering>
@@ -2041,6 +2294,7 @@
   <w:style w:type="character" w:default="1" w:styleId="Policepardfaut">
     <w:name w:val="Default Paragraph Font"/>
     <w:uiPriority w:val="1"/>
+    <w:semiHidden/>
     <w:unhideWhenUsed/>
   </w:style>
   <w:style w:type="table" w:default="1" w:styleId="TableauNormal">

</xml_diff>

<commit_message>
Calibration main screen is ok
</commit_message>
<xml_diff>
--- a/Manuel orthoStereogram.docx
+++ b/Manuel orthoStereogram.docx
@@ -11,103 +11,29 @@
       </w:pPr>
       <w:r>
         <w:rPr>
-          <w:lang w:val="fr-FR"/>
-        </w:rPr>
-        <w:t xml:space="preserve">Manuel </w:t>
-      </w:r>
-      <w:proofErr w:type="spellStart"/>
-      <w:r>
-        <w:rPr>
-          <w:b/>
-          <w:lang w:val="fr-FR"/>
-        </w:rPr>
-        <w:t>orthoStereogram</w:t>
-      </w:r>
-      <w:proofErr w:type="spellEnd"/>
-    </w:p>
-    <w:p>
-      <w:pPr>
-        <w:pStyle w:val="Titre"/>
-        <w:rPr>
-          <w:sz w:val="28"/>
-          <w:szCs w:val="28"/>
-          <w:lang w:val="fr-FR"/>
-        </w:rPr>
-      </w:pPr>
-      <w:r>
-        <w:rPr>
-          <w:sz w:val="28"/>
-          <w:szCs w:val="28"/>
-          <w:lang w:val="fr-FR"/>
-        </w:rPr>
-        <w:t>(</w:t>
-      </w:r>
-      <w:proofErr w:type="gramStart"/>
-      <w:r>
-        <w:rPr>
-          <w:sz w:val="28"/>
-          <w:szCs w:val="28"/>
-          <w:lang w:val="fr-FR"/>
-        </w:rPr>
-        <w:t>v</w:t>
-      </w:r>
-      <w:proofErr w:type="gramEnd"/>
-      <w:r>
-        <w:rPr>
-          <w:sz w:val="28"/>
-          <w:szCs w:val="28"/>
-          <w:lang w:val="fr-FR"/>
-        </w:rPr>
-        <w:t xml:space="preserve">0.6.1 </w:t>
-      </w:r>
-      <w:r>
-        <w:rPr>
-          <w:sz w:val="28"/>
-          <w:szCs w:val="28"/>
-          <w:lang w:val="fr-FR"/>
-        </w:rPr>
-        <w:t xml:space="preserve"> du 0</w:t>
-      </w:r>
-      <w:r>
-        <w:rPr>
-          <w:sz w:val="28"/>
-          <w:szCs w:val="28"/>
-          <w:lang w:val="fr-FR"/>
-        </w:rPr>
-        <w:t>8-10-2017)</w:t>
-      </w:r>
-    </w:p>
-    <w:p>
-      <w:pPr>
-        <w:rPr>
-          <w:lang w:val="fr-FR"/>
-        </w:rPr>
-      </w:pPr>
-      <w:r>
-        <w:rPr>
           <w:noProof/>
         </w:rPr>
         <w:drawing>
-          <wp:anchor distT="0" distB="0" distL="114300" distR="114300" simplePos="0" relativeHeight="251658240" behindDoc="1" locked="0" layoutInCell="1" allowOverlap="1" wp14:anchorId="26A0B7C5">
+          <wp:anchor distT="0" distB="0" distL="114300" distR="114300" simplePos="0" relativeHeight="251661312" behindDoc="1" locked="0" layoutInCell="1" allowOverlap="1" wp14:anchorId="088C4877">
             <wp:simplePos x="0" y="0"/>
             <wp:positionH relativeFrom="column">
-              <wp:posOffset>3405505</wp:posOffset>
+              <wp:posOffset>3338830</wp:posOffset>
             </wp:positionH>
             <wp:positionV relativeFrom="paragraph">
-              <wp:posOffset>15875</wp:posOffset>
+              <wp:posOffset>0</wp:posOffset>
             </wp:positionV>
-            <wp:extent cx="2876400" cy="3542400"/>
-            <wp:effectExtent l="0" t="0" r="635" b="1270"/>
+            <wp:extent cx="2883535" cy="3552825"/>
+            <wp:effectExtent l="0" t="0" r="0" b="9525"/>
             <wp:wrapTight wrapText="bothSides">
               <wp:wrapPolygon edited="0">
                 <wp:start x="0" y="0"/>
-                <wp:lineTo x="0" y="21492"/>
-                <wp:lineTo x="21462" y="21492"/>
-                <wp:lineTo x="21462" y="0"/>
+                <wp:lineTo x="0" y="21542"/>
+                <wp:lineTo x="21405" y="21542"/>
+                <wp:lineTo x="21405" y="0"/>
                 <wp:lineTo x="0" y="0"/>
               </wp:wrapPolygon>
             </wp:wrapTight>
-            <wp:docPr id="1" name="Image 1"/>
+            <wp:docPr id="5" name="Image 5"/>
             <wp:cNvGraphicFramePr>
               <a:graphicFrameLocks xmlns:a="http://schemas.openxmlformats.org/drawingml/2006/main" noChangeAspect="1"/>
             </wp:cNvGraphicFramePr>
@@ -133,7 +59,7 @@
                   <pic:spPr>
                     <a:xfrm>
                       <a:off x="0" y="0"/>
-                      <a:ext cx="2876400" cy="3542400"/>
+                      <a:ext cx="2883535" cy="3552825"/>
                     </a:xfrm>
                     <a:prstGeom prst="rect">
                       <a:avLst/>
@@ -151,6 +77,88 @@
           </wp:anchor>
         </w:drawing>
       </w:r>
+      <w:r>
+        <w:rPr>
+          <w:lang w:val="fr-FR"/>
+        </w:rPr>
+        <w:t xml:space="preserve">Manuel </w:t>
+      </w:r>
+      <w:proofErr w:type="spellStart"/>
+      <w:r>
+        <w:rPr>
+          <w:b/>
+          <w:lang w:val="fr-FR"/>
+        </w:rPr>
+        <w:t>orthoStereogram</w:t>
+      </w:r>
+      <w:proofErr w:type="spellEnd"/>
+    </w:p>
+    <w:p>
+      <w:pPr>
+        <w:pStyle w:val="Titre"/>
+        <w:rPr>
+          <w:sz w:val="28"/>
+          <w:szCs w:val="28"/>
+          <w:lang w:val="fr-FR"/>
+        </w:rPr>
+      </w:pPr>
+      <w:r>
+        <w:rPr>
+          <w:sz w:val="28"/>
+          <w:szCs w:val="28"/>
+          <w:lang w:val="fr-FR"/>
+        </w:rPr>
+        <w:t>(</w:t>
+      </w:r>
+      <w:proofErr w:type="gramStart"/>
+      <w:r>
+        <w:rPr>
+          <w:sz w:val="28"/>
+          <w:szCs w:val="28"/>
+          <w:lang w:val="fr-FR"/>
+        </w:rPr>
+        <w:t>v</w:t>
+      </w:r>
+      <w:proofErr w:type="gramEnd"/>
+      <w:r>
+        <w:rPr>
+          <w:sz w:val="28"/>
+          <w:szCs w:val="28"/>
+          <w:lang w:val="fr-FR"/>
+        </w:rPr>
+        <w:t>0.6.4</w:t>
+      </w:r>
+      <w:r>
+        <w:rPr>
+          <w:sz w:val="28"/>
+          <w:szCs w:val="28"/>
+          <w:lang w:val="fr-FR"/>
+        </w:rPr>
+        <w:t xml:space="preserve"> </w:t>
+      </w:r>
+      <w:r>
+        <w:rPr>
+          <w:sz w:val="28"/>
+          <w:szCs w:val="28"/>
+          <w:lang w:val="fr-FR"/>
+        </w:rPr>
+        <w:t xml:space="preserve"> du 01-11</w:t>
+      </w:r>
+      <w:r>
+        <w:rPr>
+          <w:sz w:val="28"/>
+          <w:szCs w:val="28"/>
+          <w:lang w:val="fr-FR"/>
+        </w:rPr>
+        <w:t>-2017)</w:t>
+      </w:r>
+    </w:p>
+    <w:p>
+      <w:pPr>
+        <w:rPr>
+          <w:lang w:val="fr-FR"/>
+        </w:rPr>
+      </w:pPr>
     </w:p>
     <w:p>
       <w:pPr>
@@ -167,10 +175,10 @@
           <wp:anchor distT="0" distB="0" distL="114300" distR="114300" simplePos="0" relativeHeight="251659264" behindDoc="1" locked="0" layoutInCell="1" allowOverlap="0" wp14:anchorId="198F9C17">
             <wp:simplePos x="0" y="0"/>
             <wp:positionH relativeFrom="margin">
-              <wp:align>left</wp:align>
+              <wp:posOffset>304800</wp:posOffset>
             </wp:positionH>
             <wp:positionV relativeFrom="paragraph">
-              <wp:posOffset>1292860</wp:posOffset>
+              <wp:posOffset>454660</wp:posOffset>
             </wp:positionV>
             <wp:extent cx="2113200" cy="1706400"/>
             <wp:effectExtent l="0" t="0" r="1905" b="8255"/>
@@ -226,6 +234,30 @@
           </wp:anchor>
         </w:drawing>
       </w:r>
+    </w:p>
+    <w:p>
+      <w:pPr>
+        <w:jc w:val="both"/>
+        <w:rPr>
+          <w:lang w:val="fr-FR"/>
+        </w:rPr>
+      </w:pPr>
+    </w:p>
+    <w:p>
+      <w:pPr>
+        <w:jc w:val="both"/>
+        <w:rPr>
+          <w:lang w:val="fr-FR"/>
+        </w:rPr>
+      </w:pPr>
+    </w:p>
+    <w:p>
+      <w:pPr>
+        <w:jc w:val="both"/>
+        <w:rPr>
+          <w:lang w:val="fr-FR"/>
+        </w:rPr>
+      </w:pPr>
       <w:r>
         <w:rPr>
           <w:lang w:val="fr-FR"/>
@@ -254,6 +286,50 @@
           <w:lang w:val="fr-FR"/>
         </w:rPr>
       </w:pPr>
+      <w:r>
+        <w:rPr>
+          <w:lang w:val="fr-FR"/>
+        </w:rPr>
+        <w:t xml:space="preserve">Le principe de base consiste à afficher un stéréogramme à points aléatoires en 3D anaglyphe. </w:t>
+      </w:r>
+      <w:r>
+        <w:rPr>
+          <w:lang w:val="fr-FR"/>
+        </w:rPr>
+        <w:t>Sans avoir la qualité de séparation OD-OG d’un système de 3D active comme celui de VTS4, c</w:t>
+      </w:r>
+      <w:r>
+        <w:rPr>
+          <w:lang w:val="fr-FR"/>
+        </w:rPr>
+        <w:t>eci permet quand même de pas trop mal</w:t>
+      </w:r>
+      <w:r>
+        <w:rPr>
+          <w:lang w:val="fr-FR"/>
+        </w:rPr>
+        <w:t xml:space="preserve"> solliciter la fusion dans des condi</w:t>
+      </w:r>
+      <w:r>
+        <w:rPr>
+          <w:lang w:val="fr-FR"/>
+        </w:rPr>
+        <w:t>tions de vergences différentes.</w:t>
+      </w:r>
+    </w:p>
+    <w:p>
+      <w:pPr>
+        <w:pStyle w:val="Titre1"/>
+        <w:rPr>
+          <w:lang w:val="fr-FR"/>
+        </w:rPr>
+      </w:pPr>
+      <w:r>
+        <w:rPr>
+          <w:lang w:val="fr-FR"/>
+        </w:rPr>
+        <w:t>Calibration</w:t>
+      </w:r>
     </w:p>
     <w:p>
       <w:pPr>
@@ -264,33 +340,171 @@
       </w:pPr>
       <w:r>
         <w:rPr>
-          <w:lang w:val="fr-FR"/>
-        </w:rPr>
-        <w:t xml:space="preserve">Le principe de base consiste à afficher un stéréogramme à points aléatoires en 3D anaglyphe. </w:t>
-      </w:r>
-      <w:r>
-        <w:rPr>
-          <w:lang w:val="fr-FR"/>
-        </w:rPr>
-        <w:t>Sans avoir la qualité de séparation OD-OG d’un système de 3D active comme celui de VTS4, c</w:t>
-      </w:r>
-      <w:r>
-        <w:rPr>
-          <w:lang w:val="fr-FR"/>
-        </w:rPr>
-        <w:t>eci permet quand même de pas trop mal</w:t>
-      </w:r>
-      <w:r>
-        <w:rPr>
-          <w:lang w:val="fr-FR"/>
-        </w:rPr>
-        <w:t xml:space="preserve"> solliciter la fusion dans des condi</w:t>
-      </w:r>
-      <w:r>
-        <w:rPr>
-          <w:lang w:val="fr-FR"/>
-        </w:rPr>
-        <w:t>tions de vergences différentes.</w:t>
+          <w:noProof/>
+          <w:lang w:val="fr-FR"/>
+        </w:rPr>
+        <w:drawing>
+          <wp:anchor distT="0" distB="0" distL="114300" distR="114300" simplePos="0" relativeHeight="251663360" behindDoc="1" locked="0" layoutInCell="1" allowOverlap="1" wp14:anchorId="13F312DF" wp14:editId="6F27AB1B">
+            <wp:simplePos x="0" y="0"/>
+            <wp:positionH relativeFrom="column">
+              <wp:posOffset>3481705</wp:posOffset>
+            </wp:positionH>
+            <wp:positionV relativeFrom="paragraph">
+              <wp:posOffset>11430</wp:posOffset>
+            </wp:positionV>
+            <wp:extent cx="2835910" cy="1163955"/>
+            <wp:effectExtent l="0" t="0" r="2540" b="0"/>
+            <wp:wrapTight wrapText="bothSides">
+              <wp:wrapPolygon edited="0">
+                <wp:start x="0" y="0"/>
+                <wp:lineTo x="0" y="21211"/>
+                <wp:lineTo x="21474" y="21211"/>
+                <wp:lineTo x="21474" y="0"/>
+                <wp:lineTo x="0" y="0"/>
+              </wp:wrapPolygon>
+            </wp:wrapTight>
+            <wp:docPr id="3" name="Image 3"/>
+            <wp:cNvGraphicFramePr>
+              <a:graphicFrameLocks xmlns:a="http://schemas.openxmlformats.org/drawingml/2006/main" noChangeAspect="1"/>
+            </wp:cNvGraphicFramePr>
+            <a:graphic xmlns:a="http://schemas.openxmlformats.org/drawingml/2006/main">
+              <a:graphicData uri="http://schemas.openxmlformats.org/drawingml/2006/picture">
+                <pic:pic xmlns:pic="http://schemas.openxmlformats.org/drawingml/2006/picture">
+                  <pic:nvPicPr>
+                    <pic:cNvPr id="3" name="Calibrate.png"/>
+                    <pic:cNvPicPr/>
+                  </pic:nvPicPr>
+                  <pic:blipFill>
+                    <a:blip r:embed="rId7" cstate="print">
+                      <a:extLst>
+                        <a:ext uri="{28A0092B-C50C-407E-A947-70E740481C1C}">
+                          <a14:useLocalDpi xmlns:a14="http://schemas.microsoft.com/office/drawing/2010/main" val="0"/>
+                        </a:ext>
+                      </a:extLst>
+                    </a:blip>
+                    <a:stretch>
+                      <a:fillRect/>
+                    </a:stretch>
+                  </pic:blipFill>
+                  <pic:spPr>
+                    <a:xfrm>
+                      <a:off x="0" y="0"/>
+                      <a:ext cx="2835910" cy="1163955"/>
+                    </a:xfrm>
+                    <a:prstGeom prst="rect">
+                      <a:avLst/>
+                    </a:prstGeom>
+                  </pic:spPr>
+                </pic:pic>
+              </a:graphicData>
+            </a:graphic>
+            <wp14:sizeRelH relativeFrom="margin">
+              <wp14:pctWidth>0</wp14:pctWidth>
+            </wp14:sizeRelH>
+            <wp14:sizeRelV relativeFrom="margin">
+              <wp14:pctHeight>0</wp14:pctHeight>
+            </wp14:sizeRelV>
+          </wp:anchor>
+        </w:drawing>
+      </w:r>
+      <w:r>
+        <w:rPr>
+          <w:lang w:val="fr-FR"/>
+        </w:rPr>
+        <w:t xml:space="preserve">Le calcul de la demande de vergence est approximatif car le programme ne connait pas la taille exacte de votre écran, il l’approxime avec la résolution, ce qui est assez imparfait et la valeur réelle est toujours inférieure à la demande. </w:t>
+      </w:r>
+    </w:p>
+    <w:p>
+      <w:pPr>
+        <w:jc w:val="both"/>
+        <w:rPr>
+          <w:lang w:val="fr-FR"/>
+        </w:rPr>
+      </w:pPr>
+      <w:r>
+        <w:rPr>
+          <w:lang w:val="fr-FR"/>
+        </w:rPr>
+        <w:t>La calibration permet d’affiner le calcul de la demande de vergence. Reportez en centimètres la longueur mesurée de la ligne bleue, puis validez.</w:t>
+      </w:r>
+    </w:p>
+    <w:p>
+      <w:pPr>
+        <w:rPr>
+          <w:color w:val="FF0000"/>
+          <w:lang w:val="fr-FR"/>
+        </w:rPr>
+      </w:pPr>
+      <w:r>
+        <w:rPr>
+          <w:color w:val="FF0000"/>
+          <w:lang w:val="fr-FR"/>
+        </w:rPr>
+        <w:t xml:space="preserve">Dans une configuration </w:t>
+      </w:r>
+      <w:proofErr w:type="spellStart"/>
+      <w:r>
+        <w:rPr>
+          <w:color w:val="FF0000"/>
+          <w:lang w:val="fr-FR"/>
+        </w:rPr>
+        <w:t>multi-écran</w:t>
+      </w:r>
+      <w:proofErr w:type="spellEnd"/>
+      <w:r>
+        <w:rPr>
+          <w:color w:val="FF0000"/>
+          <w:lang w:val="fr-FR"/>
+        </w:rPr>
+        <w:t>, la calibration n’est pour l’instant possible que sur l’écran principal (celui ou s’affiche l’écran principal</w:t>
+      </w:r>
+      <w:bookmarkStart w:id="0" w:name="_GoBack"/>
+      <w:bookmarkEnd w:id="0"/>
+      <w:r>
+        <w:rPr>
+          <w:color w:val="FF0000"/>
+          <w:lang w:val="fr-FR"/>
+        </w:rPr>
+        <w:t>).</w:t>
+      </w:r>
+    </w:p>
+    <w:p>
+      <w:pPr>
+        <w:rPr>
+          <w:color w:val="FF0000"/>
+          <w:lang w:val="fr-FR"/>
+        </w:rPr>
+      </w:pPr>
+      <w:r>
+        <w:rPr>
+          <w:color w:val="FF0000"/>
+          <w:lang w:val="fr-FR"/>
+        </w:rPr>
+        <w:t xml:space="preserve">Pour l’instant il n’y a pas de sauvegarde de la </w:t>
+      </w:r>
+      <w:r>
+        <w:rPr>
+          <w:color w:val="FF0000"/>
+          <w:lang w:val="fr-FR"/>
+        </w:rPr>
+        <w:t>valeur sur votre compte, vous devrez recalibrer à chaque lancement (prévu dans la version suivante).</w:t>
+      </w:r>
+    </w:p>
+    <w:p>
+      <w:pPr>
+        <w:rPr>
+          <w:rFonts w:asciiTheme="majorHAnsi" w:eastAsiaTheme="majorEastAsia" w:hAnsiTheme="majorHAnsi" w:cstheme="majorBidi"/>
+          <w:color w:val="2F5496" w:themeColor="accent1" w:themeShade="BF"/>
+          <w:sz w:val="32"/>
+          <w:szCs w:val="32"/>
+          <w:lang w:val="fr-FR"/>
+        </w:rPr>
+      </w:pPr>
+      <w:r>
+        <w:rPr>
+          <w:lang w:val="fr-FR"/>
+        </w:rPr>
+        <w:br w:type="page"/>
       </w:r>
     </w:p>
     <w:p>
@@ -304,6 +518,7 @@
         <w:rPr>
           <w:lang w:val="fr-FR"/>
         </w:rPr>
+        <w:lastRenderedPageBreak/>
         <w:t>L’écran principal permet de lancer les activités.</w:t>
       </w:r>
     </w:p>
@@ -447,7 +662,19 @@
         <w:rPr>
           <w:lang w:val="fr-FR"/>
         </w:rPr>
-        <w:t xml:space="preserve"> : pas encore opérationnel. Dans une configuration </w:t>
+        <w:t xml:space="preserve"> : pas </w:t>
+      </w:r>
+      <w:r>
+        <w:rPr>
+          <w:lang w:val="fr-FR"/>
+        </w:rPr>
+        <w:t>bien</w:t>
+      </w:r>
+      <w:r>
+        <w:rPr>
+          <w:lang w:val="fr-FR"/>
+        </w:rPr>
+        <w:t xml:space="preserve"> opérationnel. Dans une configuration </w:t>
       </w:r>
       <w:proofErr w:type="spellStart"/>
       <w:r>
@@ -696,7 +923,6 @@
         <w:rPr>
           <w:lang w:val="fr-FR"/>
         </w:rPr>
-        <w:lastRenderedPageBreak/>
         <w:t>Activités</w:t>
       </w:r>
     </w:p>
@@ -774,13 +1000,7 @@
         <w:rPr>
           <w:lang w:val="fr-FR"/>
         </w:rPr>
-        <w:t xml:space="preserve"> : </w:t>
-      </w:r>
-      <w:r>
-        <w:rPr>
-          <w:lang w:val="fr-FR"/>
-        </w:rPr>
-        <w:t xml:space="preserve">le programme augmente la demande de vergence de la valeur du </w:t>
+        <w:t xml:space="preserve"> : le programme augmente la demande de vergence de la valeur du </w:t>
       </w:r>
       <w:proofErr w:type="spellStart"/>
       <w:r>
@@ -1399,32 +1619,33 @@
         <w:rPr>
           <w:lang w:val="fr-FR"/>
         </w:rPr>
-        <w:t xml:space="preserve"> : le calcul de la demande de vergence est approximatif car le programme ne connait pas la taille exacte de votre écran, il l’approxime avec la résolution, ce qui est assez imparfait et la valeur réelle est toujours inférieure à la demande. Ainsi, si vous demandez 20 </w:t>
-      </w:r>
-      <w:r>
-        <w:rPr>
-          <w:rFonts w:cstheme="majorHAnsi"/>
-          <w:lang w:val="fr-FR"/>
-        </w:rPr>
-        <w:t>Δ</w:t>
-      </w:r>
-      <w:r>
-        <w:rPr>
-          <w:lang w:val="fr-FR"/>
-        </w:rPr>
-        <w:t>, il est probable que vous obtiendrez sur l’écran plutôt quelque chose entre 18 et 15.</w:t>
-      </w:r>
-      <w:r>
-        <w:rPr>
-          <w:lang w:val="fr-FR"/>
-        </w:rPr>
-        <w:t xml:space="preserve"> </w:t>
-      </w:r>
-      <w:r>
-        <w:rPr>
-          <w:lang w:val="fr-FR"/>
-        </w:rPr>
-        <w:t>Je rajouterai une étape d’étalonnage plus tard.</w:t>
+        <w:t xml:space="preserve"> : rajouter une verticalité dans le </w:t>
+      </w:r>
+      <w:proofErr w:type="spellStart"/>
+      <w:r>
+        <w:rPr>
+          <w:lang w:val="fr-FR"/>
+        </w:rPr>
+        <w:t>slider</w:t>
+      </w:r>
+      <w:proofErr w:type="spellEnd"/>
+      <w:r>
+        <w:rPr>
+          <w:lang w:val="fr-FR"/>
+        </w:rPr>
+        <w:t xml:space="preserve"> est possible. L’alternance HD/HG autour de l’horizontale de l’écran induit une impression d’ondulation qui peut être désagréable. Une solution serait de fixer l’œil directeur sur l’horizontale, l’autre œil </w:t>
+      </w:r>
+      <w:r>
+        <w:rPr>
+          <w:lang w:val="fr-FR"/>
+        </w:rPr>
+        <w:t>assurant</w:t>
+      </w:r>
+      <w:r>
+        <w:rPr>
+          <w:lang w:val="fr-FR"/>
+        </w:rPr>
+        <w:t xml:space="preserve"> la réalisation de la hauteur. A faire…</w:t>
       </w:r>
     </w:p>
     <w:p>
@@ -1440,13 +1661,19 @@
           <w:b/>
           <w:lang w:val="fr-FR"/>
         </w:rPr>
-        <w:t>Note</w:t>
-      </w:r>
-      <w:r>
-        <w:rPr>
-          <w:lang w:val="fr-FR"/>
-        </w:rPr>
-        <w:t xml:space="preserve"> : rajouter une verticalité dans le </w:t>
+        <w:t>BUG</w:t>
+      </w:r>
+      <w:r>
+        <w:rPr>
+          <w:lang w:val="fr-FR"/>
+        </w:rPr>
+        <w:t xml:space="preserve"> : </w:t>
+      </w:r>
+      <w:r>
+        <w:rPr>
+          <w:lang w:val="fr-FR"/>
+        </w:rPr>
+        <w:t xml:space="preserve">à priori un petit bug traîne dans le </w:t>
       </w:r>
       <w:proofErr w:type="spellStart"/>
       <w:r>
@@ -1460,29 +1687,43 @@
         <w:rPr>
           <w:lang w:val="fr-FR"/>
         </w:rPr>
-        <w:t xml:space="preserve"> est possible. L’alternance HD/HG autour de l’horizontale de l’écran induit une impression d’ondulation qui peut être désagréable. Une solution serait de fixer l’œil directeur sur l’horizontale, l’autre œil </w:t>
-      </w:r>
-      <w:r>
-        <w:rPr>
-          <w:lang w:val="fr-FR"/>
-        </w:rPr>
-        <w:t>assurant</w:t>
-      </w:r>
-      <w:r>
-        <w:rPr>
-          <w:lang w:val="fr-FR"/>
-        </w:rPr>
-        <w:t xml:space="preserve"> la réalisation de la hauteur. A faire…</w:t>
-      </w:r>
-    </w:p>
-    <w:p>
-      <w:pPr>
-        <w:rPr>
-          <w:lang w:val="fr-FR"/>
-        </w:rPr>
-      </w:pPr>
-      <w:bookmarkStart w:id="0" w:name="_GoBack"/>
-      <w:bookmarkEnd w:id="0"/>
+        <w:t xml:space="preserve"> qui ne respecte pas bien les limites sup et </w:t>
+      </w:r>
+      <w:proofErr w:type="spellStart"/>
+      <w:r>
+        <w:rPr>
+          <w:lang w:val="fr-FR"/>
+        </w:rPr>
+        <w:t>inf</w:t>
+      </w:r>
+      <w:proofErr w:type="spellEnd"/>
+      <w:r>
+        <w:rPr>
+          <w:lang w:val="fr-FR"/>
+        </w:rPr>
+        <w:t xml:space="preserve"> de vergences. Il semble que ce soit aussi le cas </w:t>
+      </w:r>
+      <w:proofErr w:type="gramStart"/>
+      <w:r>
+        <w:rPr>
+          <w:lang w:val="fr-FR"/>
+        </w:rPr>
+        <w:t>de Image</w:t>
+      </w:r>
+      <w:proofErr w:type="gramEnd"/>
+      <w:r>
+        <w:rPr>
+          <w:lang w:val="fr-FR"/>
+        </w:rPr>
+        <w:t>.</w:t>
+      </w:r>
+    </w:p>
+    <w:p>
+      <w:pPr>
+        <w:rPr>
+          <w:lang w:val="fr-FR"/>
+        </w:rPr>
+      </w:pPr>
     </w:p>
     <w:sectPr>
       <w:pgSz w:w="11906" w:h="16838"/>

</xml_diff>